<commit_message>
added @index placeholder to each blocks
</commit_message>
<xml_diff>
--- a/example/test.docx
+++ b/example/test.docx
@@ -20,8 +20,6 @@
         </w:rPr>
         <w:t>{{</w:t>
       </w:r>
-      <w:proofErr w:type="spellStart"/>
-      <w:proofErr w:type="gramStart"/>
       <w:r>
         <w:rPr>
           <w:sz w:val="32"/>
@@ -38,8 +36,6 @@
         </w:rPr>
         <w:t>title</w:t>
       </w:r>
-      <w:proofErr w:type="spellEnd"/>
-      <w:proofErr w:type="gramEnd"/>
       <w:r>
         <w:rPr>
           <w:sz w:val="32"/>
@@ -65,17 +61,7 @@
           <w:szCs w:val="28"/>
           <w:lang w:val="en-US"/>
         </w:rPr>
-        <w:t>{{</w:t>
-      </w:r>
-      <w:proofErr w:type="spellStart"/>
-      <w:proofErr w:type="gramStart"/>
-      <w:r>
-        <w:rPr>
-          <w:sz w:val="28"/>
-          <w:szCs w:val="28"/>
-          <w:lang w:val="en-US"/>
-        </w:rPr>
-        <w:t>exam</w:t>
+        <w:t>{{exam</w:t>
       </w:r>
       <w:r>
         <w:rPr>
@@ -85,8 +71,6 @@
         </w:rPr>
         <w:t>.variant</w:t>
       </w:r>
-      <w:proofErr w:type="spellEnd"/>
-      <w:proofErr w:type="gramEnd"/>
       <w:r>
         <w:rPr>
           <w:sz w:val="28"/>
@@ -184,8 +168,6 @@
         </w:rPr>
         <w:t>{{</w:t>
       </w:r>
-      <w:proofErr w:type="spellStart"/>
-      <w:proofErr w:type="gramStart"/>
       <w:r>
         <w:rPr>
           <w:lang w:val="en-US"/>
@@ -204,7 +186,6 @@
         </w:rPr>
         <w:t>image</w:t>
       </w:r>
-      <w:proofErr w:type="gramEnd"/>
       <w:r>
         <w:rPr>
           <w:lang w:val="en-US"/>
@@ -217,7 +198,6 @@
         </w:rPr>
         <w:t>subtitle</w:t>
       </w:r>
-      <w:proofErr w:type="spellEnd"/>
       <w:r>
         <w:rPr>
           <w:lang w:val="en-US"/>
@@ -233,7 +213,6 @@
           <w:lang w:val="en-US"/>
         </w:rPr>
       </w:pPr>
-      <w:proofErr w:type="spellStart"/>
       <w:r>
         <w:rPr>
           <w:sz w:val="28"/>
@@ -242,7 +221,6 @@
         </w:rPr>
         <w:t>Nums</w:t>
       </w:r>
-      <w:proofErr w:type="spellEnd"/>
       <w:r>
         <w:rPr>
           <w:sz w:val="28"/>
@@ -251,8 +229,6 @@
         </w:rPr>
         <w:t>: {{</w:t>
       </w:r>
-      <w:proofErr w:type="spellStart"/>
-      <w:proofErr w:type="gramStart"/>
       <w:r>
         <w:rPr>
           <w:sz w:val="28"/>
@@ -277,8 +253,6 @@
         </w:rPr>
         <w:t>users</w:t>
       </w:r>
-      <w:proofErr w:type="spellEnd"/>
-      <w:proofErr w:type="gramEnd"/>
       <w:r>
         <w:rPr>
           <w:sz w:val="28"/>
@@ -303,25 +277,7 @@
           <w:szCs w:val="28"/>
           <w:lang w:val="en-US"/>
         </w:rPr>
-        <w:t xml:space="preserve">Len of </w:t>
-      </w:r>
-      <w:proofErr w:type="spellStart"/>
-      <w:r>
-        <w:rPr>
-          <w:sz w:val="28"/>
-          <w:szCs w:val="28"/>
-          <w:lang w:val="en-US"/>
-        </w:rPr>
-        <w:t>nums</w:t>
-      </w:r>
-      <w:proofErr w:type="spellEnd"/>
-      <w:r>
-        <w:rPr>
-          <w:sz w:val="28"/>
-          <w:szCs w:val="28"/>
-          <w:lang w:val="en-US"/>
-        </w:rPr>
-        <w:t xml:space="preserve">: </w:t>
+        <w:t xml:space="preserve">Len of nums: </w:t>
       </w:r>
       <w:r>
         <w:rPr>
@@ -331,7 +287,6 @@
         </w:rPr>
         <w:t>{{#</w:t>
       </w:r>
-      <w:proofErr w:type="gramStart"/>
       <w:r>
         <w:rPr>
           <w:sz w:val="28"/>
@@ -348,7 +303,6 @@
         </w:rPr>
         <w:t>users</w:t>
       </w:r>
-      <w:proofErr w:type="gramEnd"/>
       <w:r>
         <w:rPr>
           <w:sz w:val="28"/>
@@ -373,20 +327,76 @@
           <w:szCs w:val="28"/>
           <w:lang w:val="en-US"/>
         </w:rPr>
-        <w:t xml:space="preserve">Title lowercase: {{lower </w:t>
-      </w:r>
-      <w:proofErr w:type="spellStart"/>
-      <w:proofErr w:type="gramStart"/>
-      <w:r>
-        <w:rPr>
-          <w:sz w:val="28"/>
-          <w:szCs w:val="28"/>
-          <w:lang w:val="en-US"/>
-        </w:rPr>
-        <w:t>exam.title</w:t>
-      </w:r>
-      <w:proofErr w:type="spellEnd"/>
-      <w:proofErr w:type="gramEnd"/>
+        <w:t>Title lowercase: {{lower exam.title}}</w:t>
+      </w:r>
+    </w:p>
+    <w:p>
+      <w:pPr>
+        <w:jc w:val="both"/>
+        <w:rPr>
+          <w:sz w:val="28"/>
+          <w:szCs w:val="28"/>
+          <w:lang w:val="en-US"/>
+        </w:rPr>
+      </w:pPr>
+      <w:r>
+        <w:rPr>
+          <w:sz w:val="28"/>
+          <w:szCs w:val="28"/>
+          <w:lang w:val="en-US"/>
+        </w:rPr>
+        <w:t>Title uppercase: {{upper exam.title}}</w:t>
+      </w:r>
+    </w:p>
+    <w:p>
+      <w:pPr>
+        <w:jc w:val="both"/>
+        <w:rPr>
+          <w:sz w:val="28"/>
+          <w:szCs w:val="28"/>
+          <w:lang w:val="en-US"/>
+        </w:rPr>
+      </w:pPr>
+      <w:r>
+        <w:rPr>
+          <w:sz w:val="28"/>
+          <w:szCs w:val="28"/>
+          <w:lang w:val="en-US"/>
+        </w:rPr>
+        <w:t>{{</w:t>
+      </w:r>
+      <w:r>
+        <w:rPr>
+          <w:sz w:val="28"/>
+          <w:szCs w:val="28"/>
+          <w:lang w:val="en-US"/>
+        </w:rPr>
+        <w:t>#</w:t>
+      </w:r>
+      <w:r>
+        <w:rPr>
+          <w:sz w:val="28"/>
+          <w:szCs w:val="28"/>
+          <w:lang w:val="en-US"/>
+        </w:rPr>
+        <w:t xml:space="preserve">each </w:t>
+      </w:r>
+      <w:r>
+        <w:rPr>
+          <w:sz w:val="28"/>
+          <w:szCs w:val="28"/>
+          <w:lang w:val="en-US"/>
+        </w:rPr>
+        <w:t>exam.</w:t>
+      </w:r>
+      <w:r>
+        <w:rPr>
+          <w:sz w:val="28"/>
+          <w:szCs w:val="28"/>
+          <w:lang w:val="en-US"/>
+        </w:rPr>
+        <w:t>users</w:t>
+      </w:r>
       <w:r>
         <w:rPr>
           <w:sz w:val="28"/>
@@ -411,100 +421,8 @@
           <w:szCs w:val="28"/>
           <w:lang w:val="en-US"/>
         </w:rPr>
-        <w:t xml:space="preserve">Title uppercase: {{upper </w:t>
-      </w:r>
-      <w:proofErr w:type="spellStart"/>
-      <w:proofErr w:type="gramStart"/>
-      <w:r>
-        <w:rPr>
-          <w:sz w:val="28"/>
-          <w:szCs w:val="28"/>
-          <w:lang w:val="en-US"/>
-        </w:rPr>
-        <w:t>exam.title</w:t>
-      </w:r>
-      <w:proofErr w:type="spellEnd"/>
-      <w:proofErr w:type="gramEnd"/>
-      <w:r>
-        <w:rPr>
-          <w:sz w:val="28"/>
-          <w:szCs w:val="28"/>
-          <w:lang w:val="en-US"/>
-        </w:rPr>
-        <w:t>}}</w:t>
-      </w:r>
-    </w:p>
-    <w:p>
-      <w:pPr>
-        <w:jc w:val="both"/>
-        <w:rPr>
-          <w:sz w:val="28"/>
-          <w:szCs w:val="28"/>
-          <w:lang w:val="en-US"/>
-        </w:rPr>
-      </w:pPr>
-      <w:r>
-        <w:rPr>
-          <w:sz w:val="28"/>
-          <w:szCs w:val="28"/>
-          <w:lang w:val="en-US"/>
-        </w:rPr>
-        <w:t>{{</w:t>
-      </w:r>
-      <w:r>
-        <w:rPr>
-          <w:sz w:val="28"/>
-          <w:szCs w:val="28"/>
-          <w:lang w:val="en-US"/>
-        </w:rPr>
-        <w:t>#</w:t>
-      </w:r>
-      <w:r>
-        <w:rPr>
-          <w:sz w:val="28"/>
-          <w:szCs w:val="28"/>
-          <w:lang w:val="en-US"/>
-        </w:rPr>
-        <w:t xml:space="preserve">each </w:t>
-      </w:r>
-      <w:proofErr w:type="spellStart"/>
-      <w:proofErr w:type="gramStart"/>
-      <w:r>
-        <w:rPr>
-          <w:sz w:val="28"/>
-          <w:szCs w:val="28"/>
-          <w:lang w:val="en-US"/>
-        </w:rPr>
-        <w:t>exam.</w:t>
-      </w:r>
-      <w:r>
-        <w:rPr>
-          <w:sz w:val="28"/>
-          <w:szCs w:val="28"/>
-          <w:lang w:val="en-US"/>
-        </w:rPr>
-        <w:t>users</w:t>
-      </w:r>
-      <w:proofErr w:type="spellEnd"/>
-      <w:proofErr w:type="gramEnd"/>
-      <w:r>
-        <w:rPr>
-          <w:sz w:val="28"/>
-          <w:szCs w:val="28"/>
-          <w:lang w:val="en-US"/>
-        </w:rPr>
-        <w:t>}}</w:t>
-      </w:r>
-    </w:p>
-    <w:p>
-      <w:pPr>
-        <w:jc w:val="both"/>
-        <w:rPr>
-          <w:sz w:val="28"/>
-          <w:szCs w:val="28"/>
-          <w:lang w:val="en-US"/>
-        </w:rPr>
-      </w:pPr>
+        <w:t xml:space="preserve">{{@index}}:  </w:t>
+      </w:r>
       <w:r>
         <w:rPr>
           <w:sz w:val="28"/>
@@ -512,6 +430,14 @@
           <w:lang w:val="en-US"/>
         </w:rPr>
         <w:t>{{first}} {{last}}</w:t>
+      </w:r>
+      <w:r>
+        <w:rPr>
+          <w:sz w:val="28"/>
+          <w:szCs w:val="28"/>
+          <w:lang w:val="en-US"/>
+        </w:rPr>
+        <w:t xml:space="preserve"> </w:t>
       </w:r>
     </w:p>
     <w:p>
@@ -765,8 +691,6 @@
       </w:rPr>
       <w:t>{{</w:t>
     </w:r>
-    <w:proofErr w:type="spellStart"/>
-    <w:proofErr w:type="gramStart"/>
     <w:r>
       <w:rPr>
         <w:lang w:val="en-US"/>
@@ -777,15 +701,7 @@
       <w:rPr>
         <w:lang w:val="en-US"/>
       </w:rPr>
-      <w:t>down</w:t>
-    </w:r>
-    <w:proofErr w:type="spellEnd"/>
-    <w:proofErr w:type="gramEnd"/>
-    <w:r>
-      <w:rPr>
-        <w:lang w:val="en-US"/>
-      </w:rPr>
-      <w:t>}}</w:t>
+      <w:t>down}}</w:t>
     </w:r>
   </w:p>
 </w:ftr>
@@ -849,39 +765,7 @@
       <w:rPr>
         <w:lang w:val="en-US"/>
       </w:rPr>
-      <w:t>{{</w:t>
-    </w:r>
-    <w:proofErr w:type="spellStart"/>
-    <w:proofErr w:type="gramStart"/>
-    <w:r>
-      <w:rPr>
-        <w:lang w:val="en-US"/>
-      </w:rPr>
-      <w:t>exam.subject</w:t>
-    </w:r>
-    <w:proofErr w:type="spellEnd"/>
-    <w:proofErr w:type="gramEnd"/>
-    <w:r>
-      <w:rPr>
-        <w:lang w:val="en-US"/>
-      </w:rPr>
-      <w:t>}} {{</w:t>
-    </w:r>
-    <w:proofErr w:type="spellStart"/>
-    <w:proofErr w:type="gramStart"/>
-    <w:r>
-      <w:rPr>
-        <w:lang w:val="en-US"/>
-      </w:rPr>
-      <w:t>exam.level</w:t>
-    </w:r>
-    <w:proofErr w:type="spellEnd"/>
-    <w:proofErr w:type="gramEnd"/>
-    <w:r>
-      <w:rPr>
-        <w:lang w:val="en-US"/>
-      </w:rPr>
-      <w:t>}}</w:t>
+      <w:t>{{exam.subject}} {{exam.level}}</w:t>
     </w:r>
   </w:p>
   <w:p>
@@ -1506,7 +1390,6 @@
   <w:style w:type="character" w:default="1" w:styleId="a0">
     <w:name w:val="Default Paragraph Font"/>
     <w:uiPriority w:val="1"/>
-    <w:semiHidden/>
     <w:unhideWhenUsed/>
   </w:style>
   <w:style w:type="table" w:default="1" w:styleId="a1">

</xml_diff>

<commit_message>
added internal each blocks support
</commit_message>
<xml_diff>
--- a/example/test.docx
+++ b/example/test.docx
@@ -363,23 +363,7 @@
           <w:szCs w:val="28"/>
           <w:lang w:val="en-US"/>
         </w:rPr>
-        <w:t>{{</w:t>
-      </w:r>
-      <w:r>
-        <w:rPr>
-          <w:sz w:val="28"/>
-          <w:szCs w:val="28"/>
-          <w:lang w:val="en-US"/>
-        </w:rPr>
-        <w:t>#</w:t>
-      </w:r>
-      <w:r>
-        <w:rPr>
-          <w:sz w:val="28"/>
-          <w:szCs w:val="28"/>
-          <w:lang w:val="en-US"/>
-        </w:rPr>
-        <w:t xml:space="preserve">each </w:t>
+        <w:t xml:space="preserve">{{#each </w:t>
       </w:r>
       <w:r>
         <w:rPr>
@@ -395,15 +379,7 @@
           <w:szCs w:val="28"/>
           <w:lang w:val="en-US"/>
         </w:rPr>
-        <w:t>users</w:t>
-      </w:r>
-      <w:r>
-        <w:rPr>
-          <w:sz w:val="28"/>
-          <w:szCs w:val="28"/>
-          <w:lang w:val="en-US"/>
-        </w:rPr>
-        <w:t>}}</w:t>
+        <w:t>users}}</w:t>
       </w:r>
     </w:p>
     <w:p>
@@ -421,15 +397,7 @@
           <w:szCs w:val="28"/>
           <w:lang w:val="en-US"/>
         </w:rPr>
-        <w:t xml:space="preserve">{{@index}}:  </w:t>
-      </w:r>
-      <w:r>
-        <w:rPr>
-          <w:sz w:val="28"/>
-          <w:szCs w:val="28"/>
-          <w:lang w:val="en-US"/>
-        </w:rPr>
-        <w:t>{{first}} {{last}}</w:t>
+        <w:t>{{@index}}.</w:t>
       </w:r>
       <w:r>
         <w:rPr>
@@ -439,6 +407,30 @@
         </w:rPr>
         <w:t xml:space="preserve"> </w:t>
       </w:r>
+      <w:r>
+        <w:rPr>
+          <w:sz w:val="28"/>
+          <w:szCs w:val="28"/>
+          <w:lang w:val="en-US"/>
+        </w:rPr>
+        <w:t>User: {{name}}</w:t>
+      </w:r>
+      <w:r>
+        <w:rPr>
+          <w:sz w:val="28"/>
+          <w:szCs w:val="28"/>
+          <w:lang w:val="en-US"/>
+        </w:rPr>
+        <w:t xml:space="preserve"> has</w:t>
+      </w:r>
+      <w:r>
+        <w:rPr>
+          <w:sz w:val="28"/>
+          <w:szCs w:val="28"/>
+          <w:lang w:val="en-US"/>
+        </w:rPr>
+        <w:t>:</w:t>
+      </w:r>
     </w:p>
     <w:p>
       <w:pPr>
@@ -455,12 +447,48 @@
           <w:szCs w:val="28"/>
           <w:lang w:val="en-US"/>
         </w:rPr>
+        <w:t>{{#each pets}}</w:t>
+      </w:r>
+    </w:p>
+    <w:p>
+      <w:pPr>
+        <w:jc w:val="both"/>
+        <w:rPr>
+          <w:sz w:val="28"/>
+          <w:szCs w:val="28"/>
+          <w:lang w:val="en-US"/>
+        </w:rPr>
+      </w:pPr>
+      <w:r>
+        <w:rPr>
+          <w:sz w:val="28"/>
+          <w:szCs w:val="28"/>
+          <w:lang w:val="en-US"/>
+        </w:rPr>
+        <w:t>{{@index}}. {{type}} {{name}}</w:t>
+      </w:r>
+    </w:p>
+    <w:p>
+      <w:pPr>
+        <w:jc w:val="both"/>
+        <w:rPr>
+          <w:sz w:val="28"/>
+          <w:szCs w:val="28"/>
+          <w:lang w:val="en-US"/>
+        </w:rPr>
+      </w:pPr>
+      <w:r>
+        <w:rPr>
+          <w:sz w:val="28"/>
+          <w:szCs w:val="28"/>
+          <w:lang w:val="en-US"/>
+        </w:rPr>
         <w:t>{{/each}}</w:t>
       </w:r>
     </w:p>
     <w:p>
       <w:pPr>
-        <w:jc w:val="center"/>
+        <w:jc w:val="both"/>
         <w:rPr>
           <w:b/>
           <w:bCs/>
@@ -469,42 +497,14 @@
           <w:lang w:val="en-US"/>
         </w:rPr>
       </w:pPr>
-    </w:p>
-    <w:p>
-      <w:pPr>
-        <w:jc w:val="center"/>
-        <w:rPr>
-          <w:b/>
-          <w:bCs/>
-          <w:sz w:val="32"/>
-          <w:szCs w:val="32"/>
-          <w:lang w:val="en-US"/>
-        </w:rPr>
-      </w:pPr>
-    </w:p>
-    <w:p>
-      <w:pPr>
-        <w:jc w:val="center"/>
-        <w:rPr>
-          <w:b/>
-          <w:bCs/>
-          <w:sz w:val="32"/>
-          <w:szCs w:val="32"/>
-          <w:lang w:val="en-US"/>
-        </w:rPr>
-      </w:pPr>
-    </w:p>
-    <w:p>
-      <w:pPr>
-        <w:jc w:val="center"/>
-        <w:rPr>
-          <w:b/>
-          <w:bCs/>
-          <w:sz w:val="32"/>
-          <w:szCs w:val="32"/>
-          <w:lang w:val="en-US"/>
-        </w:rPr>
-      </w:pPr>
+      <w:r>
+        <w:rPr>
+          <w:sz w:val="28"/>
+          <w:szCs w:val="28"/>
+          <w:lang w:val="en-US"/>
+        </w:rPr>
+        <w:t>{{/each}}</w:t>
+      </w:r>
     </w:p>
     <w:p>
       <w:pPr>
@@ -1390,6 +1390,7 @@
   <w:style w:type="character" w:default="1" w:styleId="a0">
     <w:name w:val="Default Paragraph Font"/>
     <w:uiPriority w:val="1"/>
+    <w:semiHidden/>
     <w:unhideWhenUsed/>
   </w:style>
   <w:style w:type="table" w:default="1" w:styleId="a1">

</xml_diff>

<commit_message>
added {{value}} for default arrays. Small code refactoring
</commit_message>
<xml_diff>
--- a/example/test.docx
+++ b/example/test.docx
@@ -363,23 +363,7 @@
           <w:szCs w:val="28"/>
           <w:lang w:val="en-US"/>
         </w:rPr>
-        <w:t xml:space="preserve">{{#each </w:t>
-      </w:r>
-      <w:r>
-        <w:rPr>
-          <w:sz w:val="28"/>
-          <w:szCs w:val="28"/>
-          <w:lang w:val="en-US"/>
-        </w:rPr>
-        <w:t>exam.</w:t>
-      </w:r>
-      <w:r>
-        <w:rPr>
-          <w:sz w:val="28"/>
-          <w:szCs w:val="28"/>
-          <w:lang w:val="en-US"/>
-        </w:rPr>
-        <w:t>users}}</w:t>
+        <w:t>{{#each exam.users}}</w:t>
       </w:r>
     </w:p>
     <w:p>
@@ -397,39 +381,7 @@
           <w:szCs w:val="28"/>
           <w:lang w:val="en-US"/>
         </w:rPr>
-        <w:t>{{@index}}.</w:t>
-      </w:r>
-      <w:r>
-        <w:rPr>
-          <w:sz w:val="28"/>
-          <w:szCs w:val="28"/>
-          <w:lang w:val="en-US"/>
-        </w:rPr>
-        <w:t xml:space="preserve"> </w:t>
-      </w:r>
-      <w:r>
-        <w:rPr>
-          <w:sz w:val="28"/>
-          <w:szCs w:val="28"/>
-          <w:lang w:val="en-US"/>
-        </w:rPr>
-        <w:t>User: {{name}}</w:t>
-      </w:r>
-      <w:r>
-        <w:rPr>
-          <w:sz w:val="28"/>
-          <w:szCs w:val="28"/>
-          <w:lang w:val="en-US"/>
-        </w:rPr>
-        <w:t xml:space="preserve"> has</w:t>
-      </w:r>
-      <w:r>
-        <w:rPr>
-          <w:sz w:val="28"/>
-          <w:szCs w:val="28"/>
-          <w:lang w:val="en-US"/>
-        </w:rPr>
-        <w:t>:</w:t>
+        <w:t>{{@index}}. User: {{name}} has:</w:t>
       </w:r>
     </w:p>
     <w:p>
@@ -490,10 +442,70 @@
       <w:pPr>
         <w:jc w:val="both"/>
         <w:rPr>
-          <w:b/>
-          <w:bCs/>
-          <w:sz w:val="32"/>
-          <w:szCs w:val="32"/>
+          <w:sz w:val="28"/>
+          <w:szCs w:val="28"/>
+          <w:lang w:val="en-US"/>
+        </w:rPr>
+      </w:pPr>
+      <w:r>
+        <w:rPr>
+          <w:sz w:val="28"/>
+          <w:szCs w:val="28"/>
+          <w:lang w:val="en-US"/>
+        </w:rPr>
+        <w:t>{{/each}}</w:t>
+      </w:r>
+    </w:p>
+    <w:p>
+      <w:pPr>
+        <w:jc w:val="both"/>
+        <w:rPr>
+          <w:sz w:val="28"/>
+          <w:szCs w:val="28"/>
+          <w:lang w:val="en-US"/>
+        </w:rPr>
+      </w:pPr>
+      <w:r>
+        <w:rPr>
+          <w:sz w:val="28"/>
+          <w:szCs w:val="28"/>
+          <w:lang w:val="en-US"/>
+        </w:rPr>
+        <w:t>{{#each exam.options}}</w:t>
+      </w:r>
+    </w:p>
+    <w:p>
+      <w:pPr>
+        <w:jc w:val="both"/>
+        <w:rPr>
+          <w:sz w:val="28"/>
+          <w:szCs w:val="28"/>
+          <w:lang w:val="en-US"/>
+        </w:rPr>
+      </w:pPr>
+      <w:r>
+        <w:rPr>
+          <w:sz w:val="28"/>
+          <w:szCs w:val="28"/>
+          <w:lang w:val="en-US"/>
+        </w:rPr>
+        <w:t>{{@index}}</w:t>
+      </w:r>
+      <w:r>
+        <w:rPr>
+          <w:sz w:val="28"/>
+          <w:szCs w:val="28"/>
+          <w:lang w:val="en-US"/>
+        </w:rPr>
+        <w:t>. {{value}}</w:t>
+      </w:r>
+    </w:p>
+    <w:p>
+      <w:pPr>
+        <w:jc w:val="both"/>
+        <w:rPr>
+          <w:sz w:val="28"/>
+          <w:szCs w:val="28"/>
           <w:lang w:val="en-US"/>
         </w:rPr>
       </w:pPr>

</xml_diff>